<commit_message>
Hoàn thành bài 2 phần 1 - mysql
</commit_message>
<xml_diff>
--- a/Báo cáo thực hành - Doker Compose.docx
+++ b/Báo cáo thực hành - Doker Compose.docx
@@ -210,7 +210,119 @@
     <w:p>
       <w:r>
         <w:lastRenderedPageBreak/>
-        <w:t>Bài 2: Chạy MySQL với Docker Compose</w:t>
+        <w:t>Bài 2: Chạy MySQL với Docker Compos</w:t>
+      </w:r>
+      <w:r>
+        <w:t>e:</w:t>
+      </w:r>
+    </w:p>
+    <w:p>
+      <w:r>
+        <w:tab/>
+      </w:r>
+      <w:r>
+        <w:drawing>
+          <wp:inline distT="0" distB="0" distL="0" distR="0" wp14:anchorId="03E5262D" wp14:editId="0F2EB02E">
+            <wp:extent cx="5943600" cy="3342005"/>
+            <wp:effectExtent l="0" t="0" r="0" b="0"/>
+            <wp:docPr id="174018694" name="Picture 1" descr="A screenshot of a computer&#10;&#10;AI-generated content may be incorrect."/>
+            <wp:cNvGraphicFramePr>
+              <a:graphicFrameLocks xmlns:a="http://schemas.openxmlformats.org/drawingml/2006/main" noChangeAspect="1"/>
+            </wp:cNvGraphicFramePr>
+            <a:graphic xmlns:a="http://schemas.openxmlformats.org/drawingml/2006/main">
+              <a:graphicData uri="http://schemas.openxmlformats.org/drawingml/2006/picture">
+                <pic:pic xmlns:pic="http://schemas.openxmlformats.org/drawingml/2006/picture">
+                  <pic:nvPicPr>
+                    <pic:cNvPr id="174018694" name="Picture 1" descr="A screenshot of a computer&#10;&#10;AI-generated content may be incorrect."/>
+                    <pic:cNvPicPr/>
+                  </pic:nvPicPr>
+                  <pic:blipFill>
+                    <a:blip r:embed="rId8"/>
+                    <a:stretch>
+                      <a:fillRect/>
+                    </a:stretch>
+                  </pic:blipFill>
+                  <pic:spPr>
+                    <a:xfrm>
+                      <a:off x="0" y="0"/>
+                      <a:ext cx="5943600" cy="3342005"/>
+                    </a:xfrm>
+                    <a:prstGeom prst="rect">
+                      <a:avLst/>
+                    </a:prstGeom>
+                  </pic:spPr>
+                </pic:pic>
+              </a:graphicData>
+            </a:graphic>
+          </wp:inline>
+        </w:drawing>
+      </w:r>
+    </w:p>
+    <w:p>
+      <w:r>
+        <w:t>Bài 3: Kết nối MySQL với PHPMyAdmin</w:t>
+      </w:r>
+      <w:r>
+        <w:tab/>
+      </w:r>
+      <w:r>
+        <w:tab/>
+      </w:r>
+    </w:p>
+    <w:p>
+      <w:r>
+        <w:tab/>
+      </w:r>
+      <w:r>
+        <w:drawing>
+          <wp:inline distT="0" distB="0" distL="0" distR="0" wp14:anchorId="775D71D4" wp14:editId="2B0E78C8">
+            <wp:extent cx="5943600" cy="3342005"/>
+            <wp:effectExtent l="0" t="0" r="0" b="0"/>
+            <wp:docPr id="1145848354" name="Picture 1"/>
+            <wp:cNvGraphicFramePr>
+              <a:graphicFrameLocks xmlns:a="http://schemas.openxmlformats.org/drawingml/2006/main" noChangeAspect="1"/>
+            </wp:cNvGraphicFramePr>
+            <a:graphic xmlns:a="http://schemas.openxmlformats.org/drawingml/2006/main">
+              <a:graphicData uri="http://schemas.openxmlformats.org/drawingml/2006/picture">
+                <pic:pic xmlns:pic="http://schemas.openxmlformats.org/drawingml/2006/picture">
+                  <pic:nvPicPr>
+                    <pic:cNvPr id="1145848354" name=""/>
+                    <pic:cNvPicPr/>
+                  </pic:nvPicPr>
+                  <pic:blipFill>
+                    <a:blip r:embed="rId9"/>
+                    <a:stretch>
+                      <a:fillRect/>
+                    </a:stretch>
+                  </pic:blipFill>
+                  <pic:spPr>
+                    <a:xfrm>
+                      <a:off x="0" y="0"/>
+                      <a:ext cx="5943600" cy="3342005"/>
+                    </a:xfrm>
+                    <a:prstGeom prst="rect">
+                      <a:avLst/>
+                    </a:prstGeom>
+                  </pic:spPr>
+                </pic:pic>
+              </a:graphicData>
+            </a:graphic>
+          </wp:inline>
+        </w:drawing>
+      </w:r>
+    </w:p>
+    <w:p>
+      <w:r>
+        <w:lastRenderedPageBreak/>
+        <w:tab/>
+      </w:r>
+      <w:r>
+        <w:tab/>
+      </w:r>
+    </w:p>
+    <w:p>
+      <w:r>
+        <w:t>Bài 4: Chạy ứng dụng Node.js với Docker Compose</w:t>
       </w:r>
       <w:r>
         <w:tab/>
@@ -231,32 +343,23 @@
     <w:p>
       <w:r>
         <w:tab/>
-        <w:t>Tạo một container chạy MySQL phiên bản 8.0.</w:t>
-      </w:r>
-      <w:r>
-        <w:tab/>
-      </w:r>
-    </w:p>
-    <w:p>
-      <w:r>
-        <w:tab/>
-        <w:t>Đặt username là user, password là password và database là mydb</w:t>
-      </w:r>
-      <w:r>
-        <w:tab/>
-      </w:r>
-    </w:p>
-    <w:p>
-      <w:r>
-        <w:tab/>
-      </w:r>
-      <w:r>
-        <w:tab/>
-      </w:r>
-    </w:p>
-    <w:p>
-      <w:r>
-        <w:t>Bài 3: Kết nối MySQL với PHPMyAdmin</w:t>
+        <w:t>Chạy một ứng dụng Node.js đơn giản với Express.</w:t>
+      </w:r>
+      <w:r>
+        <w:tab/>
+      </w:r>
+    </w:p>
+    <w:p>
+      <w:r>
+        <w:tab/>
+      </w:r>
+      <w:r>
+        <w:tab/>
+      </w:r>
+    </w:p>
+    <w:p>
+      <w:r>
+        <w:t>Bài 5: Chạy Redis với Docker Compose</w:t>
       </w:r>
       <w:r>
         <w:tab/>
@@ -277,32 +380,23 @@
     <w:p>
       <w:r>
         <w:tab/>
-        <w:t>Chạy MySQL và PHPMyAdmin với Docker Compose.</w:t>
-      </w:r>
-      <w:r>
-        <w:tab/>
-      </w:r>
-    </w:p>
-    <w:p>
-      <w:r>
-        <w:tab/>
-        <w:t>PHPMyAdmin chạy trên cổng 8081.</w:t>
-      </w:r>
-      <w:r>
-        <w:tab/>
-      </w:r>
-    </w:p>
-    <w:p>
-      <w:r>
-        <w:tab/>
-      </w:r>
-      <w:r>
-        <w:tab/>
-      </w:r>
-    </w:p>
-    <w:p>
-      <w:r>
-        <w:t>Bài 4: Chạy ứng dụng Node.js với Docker Compose</w:t>
+        <w:t>Chạy một container Redis trên cổng 6379.</w:t>
+      </w:r>
+      <w:r>
+        <w:tab/>
+      </w:r>
+    </w:p>
+    <w:p>
+      <w:r>
+        <w:tab/>
+      </w:r>
+      <w:r>
+        <w:tab/>
+      </w:r>
+    </w:p>
+    <w:p>
+      <w:r>
+        <w:t>Bài 6: Chạy WordPress với MySQL</w:t>
       </w:r>
       <w:r>
         <w:tab/>
@@ -323,23 +417,23 @@
     <w:p>
       <w:r>
         <w:tab/>
-        <w:t>Chạy một ứng dụng Node.js đơn giản với Express.</w:t>
-      </w:r>
-      <w:r>
-        <w:tab/>
-      </w:r>
-    </w:p>
-    <w:p>
-      <w:r>
-        <w:tab/>
-      </w:r>
-      <w:r>
-        <w:tab/>
-      </w:r>
-    </w:p>
-    <w:p>
-      <w:r>
-        <w:t>Bài 5: Chạy Redis với Docker Compose</w:t>
+        <w:t>Chạy WordPress với MySQL bằng Docker Compose.</w:t>
+      </w:r>
+      <w:r>
+        <w:tab/>
+      </w:r>
+    </w:p>
+    <w:p>
+      <w:r>
+        <w:tab/>
+      </w:r>
+      <w:r>
+        <w:tab/>
+      </w:r>
+    </w:p>
+    <w:p>
+      <w:r>
+        <w:t>Bài 7: Chạy MongoDB với Docker Compose</w:t>
       </w:r>
       <w:r>
         <w:tab/>
@@ -360,23 +454,23 @@
     <w:p>
       <w:r>
         <w:tab/>
-        <w:t>Chạy một container Redis trên cổng 6379.</w:t>
-      </w:r>
-      <w:r>
-        <w:tab/>
-      </w:r>
-    </w:p>
-    <w:p>
-      <w:r>
-        <w:tab/>
-      </w:r>
-      <w:r>
-        <w:tab/>
-      </w:r>
-    </w:p>
-    <w:p>
-      <w:r>
-        <w:t>Bài 6: Chạy WordPress với MySQL</w:t>
+        <w:t>Chạy MongoDB và Mongo Express để quản lý.</w:t>
+      </w:r>
+      <w:r>
+        <w:tab/>
+      </w:r>
+    </w:p>
+    <w:p>
+      <w:r>
+        <w:tab/>
+      </w:r>
+      <w:r>
+        <w:tab/>
+      </w:r>
+    </w:p>
+    <w:p>
+      <w:r>
+        <w:t>Bài 8: Kết nối nhiều dịch vụ với Docker Compose</w:t>
       </w:r>
       <w:r>
         <w:tab/>
@@ -397,23 +491,23 @@
     <w:p>
       <w:r>
         <w:tab/>
-        <w:t>Chạy WordPress với MySQL bằng Docker Compose.</w:t>
-      </w:r>
-      <w:r>
-        <w:tab/>
-      </w:r>
-    </w:p>
-    <w:p>
-      <w:r>
-        <w:tab/>
-      </w:r>
-      <w:r>
-        <w:tab/>
-      </w:r>
-    </w:p>
-    <w:p>
-      <w:r>
-        <w:t>Bài 7: Chạy MongoDB với Docker Compose</w:t>
+        <w:t>Chạy Node.js kết nối với MySQL.</w:t>
+      </w:r>
+      <w:r>
+        <w:tab/>
+      </w:r>
+    </w:p>
+    <w:p>
+      <w:r>
+        <w:tab/>
+      </w:r>
+      <w:r>
+        <w:tab/>
+      </w:r>
+    </w:p>
+    <w:p>
+      <w:r>
+        <w:t>Bài 9: Chạy ứng dụng Python Flask với Docker Compose</w:t>
       </w:r>
       <w:r>
         <w:tab/>
@@ -433,90 +527,16 @@
     </w:p>
     <w:p>
       <w:r>
+        <w:tab/>
+        <w:t>Chạy ứng dụng Flask đơn giản với Docker Compose.</w:t>
+      </w:r>
+      <w:r>
+        <w:tab/>
+      </w:r>
+    </w:p>
+    <w:p>
+      <w:r>
         <w:lastRenderedPageBreak/>
-        <w:tab/>
-        <w:t>Chạy MongoDB và Mongo Express để quản lý.</w:t>
-      </w:r>
-      <w:r>
-        <w:tab/>
-      </w:r>
-    </w:p>
-    <w:p>
-      <w:r>
-        <w:tab/>
-      </w:r>
-      <w:r>
-        <w:tab/>
-      </w:r>
-    </w:p>
-    <w:p>
-      <w:r>
-        <w:t>Bài 8: Kết nối nhiều dịch vụ với Docker Compose</w:t>
-      </w:r>
-      <w:r>
-        <w:tab/>
-      </w:r>
-      <w:r>
-        <w:tab/>
-      </w:r>
-    </w:p>
-    <w:p>
-      <w:r>
-        <w:tab/>
-        <w:t>Yêu cầu:</w:t>
-      </w:r>
-      <w:r>
-        <w:tab/>
-      </w:r>
-    </w:p>
-    <w:p>
-      <w:r>
-        <w:tab/>
-        <w:t>Chạy Node.js kết nối với MySQL.</w:t>
-      </w:r>
-      <w:r>
-        <w:tab/>
-      </w:r>
-    </w:p>
-    <w:p>
-      <w:r>
-        <w:tab/>
-      </w:r>
-      <w:r>
-        <w:tab/>
-      </w:r>
-    </w:p>
-    <w:p>
-      <w:r>
-        <w:t>Bài 9: Chạy ứng dụng Python Flask với Docker Compose</w:t>
-      </w:r>
-      <w:r>
-        <w:tab/>
-      </w:r>
-      <w:r>
-        <w:tab/>
-      </w:r>
-    </w:p>
-    <w:p>
-      <w:r>
-        <w:tab/>
-        <w:t>Yêu cầu:</w:t>
-      </w:r>
-      <w:r>
-        <w:tab/>
-      </w:r>
-    </w:p>
-    <w:p>
-      <w:r>
-        <w:tab/>
-        <w:t>Chạy ứng dụng Flask đơn giản với Docker Compose.</w:t>
-      </w:r>
-      <w:r>
-        <w:tab/>
-      </w:r>
-    </w:p>
-    <w:p>
-      <w:r>
         <w:tab/>
       </w:r>
       <w:r>

</xml_diff>

<commit_message>
Hoàn thành bài 3 - phần 1 - connect php admin với mysql
</commit_message>
<xml_diff>
--- a/Báo cáo thực hành - Doker Compose.docx
+++ b/Báo cáo thực hành - Doker Compose.docx
@@ -222,10 +222,10 @@
       </w:r>
       <w:r>
         <w:drawing>
-          <wp:inline distT="0" distB="0" distL="0" distR="0" wp14:anchorId="03E5262D" wp14:editId="0F2EB02E">
+          <wp:inline distT="0" distB="0" distL="0" distR="0" wp14:anchorId="3352F7C5" wp14:editId="6ED0F22C">
             <wp:extent cx="5943600" cy="3342005"/>
             <wp:effectExtent l="0" t="0" r="0" b="0"/>
-            <wp:docPr id="174018694" name="Picture 1" descr="A screenshot of a computer&#10;&#10;AI-generated content may be incorrect."/>
+            <wp:docPr id="1145848354" name="Picture 1" descr="A screen shot of a computer&#10;&#10;AI-generated content may be incorrect."/>
             <wp:cNvGraphicFramePr>
               <a:graphicFrameLocks xmlns:a="http://schemas.openxmlformats.org/drawingml/2006/main" noChangeAspect="1"/>
             </wp:cNvGraphicFramePr>
@@ -233,7 +233,7 @@
               <a:graphicData uri="http://schemas.openxmlformats.org/drawingml/2006/picture">
                 <pic:pic xmlns:pic="http://schemas.openxmlformats.org/drawingml/2006/picture">
                   <pic:nvPicPr>
-                    <pic:cNvPr id="174018694" name="Picture 1" descr="A screenshot of a computer&#10;&#10;AI-generated content may be incorrect."/>
+                    <pic:cNvPr id="1145848354" name="Picture 1" descr="A screen shot of a computer&#10;&#10;AI-generated content may be incorrect."/>
                     <pic:cNvPicPr/>
                   </pic:nvPicPr>
                   <pic:blipFill>
@@ -259,26 +259,26 @@
       </w:r>
     </w:p>
     <w:p>
-      <w:r>
+      <w:pPr>
+        <w:jc w:val="left"/>
+      </w:pPr>
+      <w:r>
+        <w:br w:type="page"/>
+      </w:r>
+    </w:p>
+    <w:p>
+      <w:r>
+        <w:lastRenderedPageBreak/>
         <w:t>Bài 3: Kết nối MySQL với PHPMyAdmin</w:t>
       </w:r>
-      <w:r>
-        <w:tab/>
-      </w:r>
-      <w:r>
-        <w:tab/>
-      </w:r>
-    </w:p>
-    <w:p>
-      <w:r>
-        <w:tab/>
-      </w:r>
+    </w:p>
+    <w:p>
       <w:r>
         <w:drawing>
-          <wp:inline distT="0" distB="0" distL="0" distR="0" wp14:anchorId="775D71D4" wp14:editId="2B0E78C8">
+          <wp:inline distT="0" distB="0" distL="0" distR="0" wp14:anchorId="476F3592" wp14:editId="6DA457D2">
             <wp:extent cx="5943600" cy="3342005"/>
             <wp:effectExtent l="0" t="0" r="0" b="0"/>
-            <wp:docPr id="1145848354" name="Picture 1"/>
+            <wp:docPr id="1212430336" name="Picture 1" descr="A screenshot of a computer&#10;&#10;AI-generated content may be incorrect."/>
             <wp:cNvGraphicFramePr>
               <a:graphicFrameLocks xmlns:a="http://schemas.openxmlformats.org/drawingml/2006/main" noChangeAspect="1"/>
             </wp:cNvGraphicFramePr>
@@ -286,7 +286,7 @@
               <a:graphicData uri="http://schemas.openxmlformats.org/drawingml/2006/picture">
                 <pic:pic xmlns:pic="http://schemas.openxmlformats.org/drawingml/2006/picture">
                   <pic:nvPicPr>
-                    <pic:cNvPr id="1145848354" name=""/>
+                    <pic:cNvPr id="1212430336" name="Picture 1" descr="A screenshot of a computer&#10;&#10;AI-generated content may be incorrect."/>
                     <pic:cNvPicPr/>
                   </pic:nvPicPr>
                   <pic:blipFill>
@@ -313,15 +313,65 @@
     </w:p>
     <w:p>
       <w:r>
+        <w:t>Kết quả:</w:t>
+      </w:r>
+    </w:p>
+    <w:p>
+      <w:r>
+        <w:drawing>
+          <wp:inline distT="0" distB="0" distL="0" distR="0" wp14:anchorId="23DE2FB1" wp14:editId="2451F1B7">
+            <wp:extent cx="5943600" cy="3342005"/>
+            <wp:effectExtent l="0" t="0" r="0" b="0"/>
+            <wp:docPr id="995893956" name="Picture 1" descr="A screenshot of a computer&#10;&#10;AI-generated content may be incorrect."/>
+            <wp:cNvGraphicFramePr>
+              <a:graphicFrameLocks xmlns:a="http://schemas.openxmlformats.org/drawingml/2006/main" noChangeAspect="1"/>
+            </wp:cNvGraphicFramePr>
+            <a:graphic xmlns:a="http://schemas.openxmlformats.org/drawingml/2006/main">
+              <a:graphicData uri="http://schemas.openxmlformats.org/drawingml/2006/picture">
+                <pic:pic xmlns:pic="http://schemas.openxmlformats.org/drawingml/2006/picture">
+                  <pic:nvPicPr>
+                    <pic:cNvPr id="995893956" name="Picture 1" descr="A screenshot of a computer&#10;&#10;AI-generated content may be incorrect."/>
+                    <pic:cNvPicPr/>
+                  </pic:nvPicPr>
+                  <pic:blipFill>
+                    <a:blip r:embed="rId10"/>
+                    <a:stretch>
+                      <a:fillRect/>
+                    </a:stretch>
+                  </pic:blipFill>
+                  <pic:spPr>
+                    <a:xfrm>
+                      <a:off x="0" y="0"/>
+                      <a:ext cx="5943600" cy="3342005"/>
+                    </a:xfrm>
+                    <a:prstGeom prst="rect">
+                      <a:avLst/>
+                    </a:prstGeom>
+                  </pic:spPr>
+                </pic:pic>
+              </a:graphicData>
+            </a:graphic>
+          </wp:inline>
+        </w:drawing>
+      </w:r>
+      <w:r>
+        <w:tab/>
+      </w:r>
+      <w:r>
+        <w:tab/>
+      </w:r>
+    </w:p>
+    <w:p>
+      <w:pPr>
+        <w:jc w:val="left"/>
+      </w:pPr>
+      <w:r>
+        <w:br w:type="page"/>
+      </w:r>
+    </w:p>
+    <w:p>
+      <w:r>
         <w:lastRenderedPageBreak/>
-        <w:tab/>
-      </w:r>
-      <w:r>
-        <w:tab/>
-      </w:r>
-    </w:p>
-    <w:p>
-      <w:r>
         <w:t>Bài 4: Chạy ứng dụng Node.js với Docker Compose</w:t>
       </w:r>
       <w:r>
@@ -536,15 +586,15 @@
     </w:p>
     <w:p>
       <w:r>
+        <w:tab/>
+      </w:r>
+      <w:r>
+        <w:tab/>
+      </w:r>
+    </w:p>
+    <w:p>
+      <w:r>
         <w:lastRenderedPageBreak/>
-        <w:tab/>
-      </w:r>
-      <w:r>
-        <w:tab/>
-      </w:r>
-    </w:p>
-    <w:p>
-      <w:r>
         <w:t>Bài 10: Lưu trữ dữ liệu với Docker Volumes</w:t>
       </w:r>
       <w:r>
@@ -567,6 +617,9 @@
       <w:r>
         <w:tab/>
         <w:t>Chạy MySQL và gắn volume để dữ liệu không bị mất.</w:t>
+      </w:r>
+      <w:r>
+        <w:tab/>
       </w:r>
       <w:r>
         <w:tab/>
@@ -1420,7 +1473,6 @@
   <w:style w:type="character" w:default="1" w:styleId="DefaultParagraphFont">
     <w:name w:val="Default Paragraph Font"/>
     <w:uiPriority w:val="1"/>
-    <w:semiHidden/>
     <w:unhideWhenUsed/>
   </w:style>
   <w:style w:type="table" w:default="1" w:styleId="TableNormal">

</xml_diff>

<commit_message>
Hoàn thành bài 4 - phần 1 - express
</commit_message>
<xml_diff>
--- a/Báo cáo thực hành - Doker Compose.docx
+++ b/Báo cáo thực hành - Doker Compose.docx
@@ -383,6 +383,173 @@
     </w:p>
     <w:p>
       <w:r>
+        <w:drawing>
+          <wp:inline distT="0" distB="0" distL="0" distR="0" wp14:anchorId="5AA35ED7" wp14:editId="30832878">
+            <wp:extent cx="5943600" cy="3342005"/>
+            <wp:effectExtent l="0" t="0" r="0" b="0"/>
+            <wp:docPr id="410637143" name="Picture 1" descr="A screenshot of a computer&#10;&#10;AI-generated content may be incorrect."/>
+            <wp:cNvGraphicFramePr>
+              <a:graphicFrameLocks xmlns:a="http://schemas.openxmlformats.org/drawingml/2006/main" noChangeAspect="1"/>
+            </wp:cNvGraphicFramePr>
+            <a:graphic xmlns:a="http://schemas.openxmlformats.org/drawingml/2006/main">
+              <a:graphicData uri="http://schemas.openxmlformats.org/drawingml/2006/picture">
+                <pic:pic xmlns:pic="http://schemas.openxmlformats.org/drawingml/2006/picture">
+                  <pic:nvPicPr>
+                    <pic:cNvPr id="410637143" name="Picture 1" descr="A screenshot of a computer&#10;&#10;AI-generated content may be incorrect."/>
+                    <pic:cNvPicPr/>
+                  </pic:nvPicPr>
+                  <pic:blipFill>
+                    <a:blip r:embed="rId11"/>
+                    <a:stretch>
+                      <a:fillRect/>
+                    </a:stretch>
+                  </pic:blipFill>
+                  <pic:spPr>
+                    <a:xfrm>
+                      <a:off x="0" y="0"/>
+                      <a:ext cx="5943600" cy="3342005"/>
+                    </a:xfrm>
+                    <a:prstGeom prst="rect">
+                      <a:avLst/>
+                    </a:prstGeom>
+                  </pic:spPr>
+                </pic:pic>
+              </a:graphicData>
+            </a:graphic>
+          </wp:inline>
+        </w:drawing>
+      </w:r>
+    </w:p>
+    <w:p>
+      <w:r>
+        <w:t>Kết quả:</w:t>
+      </w:r>
+    </w:p>
+    <w:p>
+      <w:r>
+        <w:drawing>
+          <wp:inline distT="0" distB="0" distL="0" distR="0" wp14:anchorId="5E914617" wp14:editId="25B125B3">
+            <wp:extent cx="5943600" cy="3342005"/>
+            <wp:effectExtent l="0" t="0" r="0" b="0"/>
+            <wp:docPr id="1698333713" name="Picture 1" descr="A screenshot of a computer&#10;&#10;AI-generated content may be incorrect."/>
+            <wp:cNvGraphicFramePr>
+              <a:graphicFrameLocks xmlns:a="http://schemas.openxmlformats.org/drawingml/2006/main" noChangeAspect="1"/>
+            </wp:cNvGraphicFramePr>
+            <a:graphic xmlns:a="http://schemas.openxmlformats.org/drawingml/2006/main">
+              <a:graphicData uri="http://schemas.openxmlformats.org/drawingml/2006/picture">
+                <pic:pic xmlns:pic="http://schemas.openxmlformats.org/drawingml/2006/picture">
+                  <pic:nvPicPr>
+                    <pic:cNvPr id="1698333713" name="Picture 1" descr="A screenshot of a computer&#10;&#10;AI-generated content may be incorrect."/>
+                    <pic:cNvPicPr/>
+                  </pic:nvPicPr>
+                  <pic:blipFill>
+                    <a:blip r:embed="rId12"/>
+                    <a:stretch>
+                      <a:fillRect/>
+                    </a:stretch>
+                  </pic:blipFill>
+                  <pic:spPr>
+                    <a:xfrm>
+                      <a:off x="0" y="0"/>
+                      <a:ext cx="5943600" cy="3342005"/>
+                    </a:xfrm>
+                    <a:prstGeom prst="rect">
+                      <a:avLst/>
+                    </a:prstGeom>
+                  </pic:spPr>
+                </pic:pic>
+              </a:graphicData>
+            </a:graphic>
+          </wp:inline>
+        </w:drawing>
+      </w:r>
+    </w:p>
+    <w:p>
+      <w:r>
+        <w:tab/>
+      </w:r>
+      <w:r>
+        <w:tab/>
+      </w:r>
+    </w:p>
+    <w:p>
+      <w:pPr>
+        <w:jc w:val="left"/>
+      </w:pPr>
+      <w:r>
+        <w:br w:type="page"/>
+      </w:r>
+    </w:p>
+    <w:p>
+      <w:r>
+        <w:lastRenderedPageBreak/>
+        <w:t>Bài 5: Chạy Redis với Docker Compose</w:t>
+      </w:r>
+      <w:r>
+        <w:tab/>
+      </w:r>
+      <w:r>
+        <w:tab/>
+      </w:r>
+    </w:p>
+    <w:p>
+      <w:r>
+        <w:drawing>
+          <wp:inline distT="0" distB="0" distL="0" distR="0" wp14:anchorId="4B7B8C38" wp14:editId="16F26A5E">
+            <wp:extent cx="5943600" cy="3342005"/>
+            <wp:effectExtent l="0" t="0" r="0" b="0"/>
+            <wp:docPr id="498224682" name="Picture 1" descr="A screenshot of a computer&#10;&#10;AI-generated content may be incorrect."/>
+            <wp:cNvGraphicFramePr>
+              <a:graphicFrameLocks xmlns:a="http://schemas.openxmlformats.org/drawingml/2006/main" noChangeAspect="1"/>
+            </wp:cNvGraphicFramePr>
+            <a:graphic xmlns:a="http://schemas.openxmlformats.org/drawingml/2006/main">
+              <a:graphicData uri="http://schemas.openxmlformats.org/drawingml/2006/picture">
+                <pic:pic xmlns:pic="http://schemas.openxmlformats.org/drawingml/2006/picture">
+                  <pic:nvPicPr>
+                    <pic:cNvPr id="498224682" name="Picture 1" descr="A screenshot of a computer&#10;&#10;AI-generated content may be incorrect."/>
+                    <pic:cNvPicPr/>
+                  </pic:nvPicPr>
+                  <pic:blipFill>
+                    <a:blip r:embed="rId13"/>
+                    <a:stretch>
+                      <a:fillRect/>
+                    </a:stretch>
+                  </pic:blipFill>
+                  <pic:spPr>
+                    <a:xfrm>
+                      <a:off x="0" y="0"/>
+                      <a:ext cx="5943600" cy="3342005"/>
+                    </a:xfrm>
+                    <a:prstGeom prst="rect">
+                      <a:avLst/>
+                    </a:prstGeom>
+                  </pic:spPr>
+                </pic:pic>
+              </a:graphicData>
+            </a:graphic>
+          </wp:inline>
+        </w:drawing>
+      </w:r>
+      <w:r>
+        <w:tab/>
+      </w:r>
+      <w:r>
+        <w:tab/>
+      </w:r>
+    </w:p>
+    <w:p>
+      <w:r>
+        <w:t>Bài 6: Chạy WordPress với MySQL</w:t>
+      </w:r>
+      <w:r>
+        <w:tab/>
+      </w:r>
+      <w:r>
+        <w:tab/>
+      </w:r>
+    </w:p>
+    <w:p>
+      <w:r>
         <w:tab/>
         <w:t>Yêu cầu:</w:t>
       </w:r>
@@ -393,23 +560,23 @@
     <w:p>
       <w:r>
         <w:tab/>
-        <w:t>Chạy một ứng dụng Node.js đơn giản với Express.</w:t>
-      </w:r>
-      <w:r>
-        <w:tab/>
-      </w:r>
-    </w:p>
-    <w:p>
-      <w:r>
-        <w:tab/>
-      </w:r>
-      <w:r>
-        <w:tab/>
-      </w:r>
-    </w:p>
-    <w:p>
-      <w:r>
-        <w:t>Bài 5: Chạy Redis với Docker Compose</w:t>
+        <w:t>Chạy WordPress với MySQL bằng Docker Compose.</w:t>
+      </w:r>
+      <w:r>
+        <w:tab/>
+      </w:r>
+    </w:p>
+    <w:p>
+      <w:r>
+        <w:tab/>
+      </w:r>
+      <w:r>
+        <w:tab/>
+      </w:r>
+    </w:p>
+    <w:p>
+      <w:r>
+        <w:t>Bài 7: Chạy MongoDB với Docker Compose</w:t>
       </w:r>
       <w:r>
         <w:tab/>
@@ -430,23 +597,23 @@
     <w:p>
       <w:r>
         <w:tab/>
-        <w:t>Chạy một container Redis trên cổng 6379.</w:t>
-      </w:r>
-      <w:r>
-        <w:tab/>
-      </w:r>
-    </w:p>
-    <w:p>
-      <w:r>
-        <w:tab/>
-      </w:r>
-      <w:r>
-        <w:tab/>
-      </w:r>
-    </w:p>
-    <w:p>
-      <w:r>
-        <w:t>Bài 6: Chạy WordPress với MySQL</w:t>
+        <w:t>Chạy MongoDB và Mongo Express để quản lý.</w:t>
+      </w:r>
+      <w:r>
+        <w:tab/>
+      </w:r>
+    </w:p>
+    <w:p>
+      <w:r>
+        <w:tab/>
+      </w:r>
+      <w:r>
+        <w:tab/>
+      </w:r>
+    </w:p>
+    <w:p>
+      <w:r>
+        <w:t>Bài 8: Kết nối nhiều dịch vụ với Docker Compose</w:t>
       </w:r>
       <w:r>
         <w:tab/>
@@ -467,23 +634,24 @@
     <w:p>
       <w:r>
         <w:tab/>
-        <w:t>Chạy WordPress với MySQL bằng Docker Compose.</w:t>
-      </w:r>
-      <w:r>
-        <w:tab/>
-      </w:r>
-    </w:p>
-    <w:p>
-      <w:r>
-        <w:tab/>
-      </w:r>
-      <w:r>
-        <w:tab/>
-      </w:r>
-    </w:p>
-    <w:p>
-      <w:r>
-        <w:t>Bài 7: Chạy MongoDB với Docker Compose</w:t>
+        <w:t>Chạy Node.js kết nối với MySQL.</w:t>
+      </w:r>
+      <w:r>
+        <w:tab/>
+      </w:r>
+    </w:p>
+    <w:p>
+      <w:r>
+        <w:tab/>
+      </w:r>
+      <w:r>
+        <w:tab/>
+      </w:r>
+    </w:p>
+    <w:p>
+      <w:r>
+        <w:lastRenderedPageBreak/>
+        <w:t>Bài 9: Chạy ứng dụng Python Flask với Docker Compose</w:t>
       </w:r>
       <w:r>
         <w:tab/>
@@ -504,80 +672,6 @@
     <w:p>
       <w:r>
         <w:tab/>
-        <w:t>Chạy MongoDB và Mongo Express để quản lý.</w:t>
-      </w:r>
-      <w:r>
-        <w:tab/>
-      </w:r>
-    </w:p>
-    <w:p>
-      <w:r>
-        <w:tab/>
-      </w:r>
-      <w:r>
-        <w:tab/>
-      </w:r>
-    </w:p>
-    <w:p>
-      <w:r>
-        <w:t>Bài 8: Kết nối nhiều dịch vụ với Docker Compose</w:t>
-      </w:r>
-      <w:r>
-        <w:tab/>
-      </w:r>
-      <w:r>
-        <w:tab/>
-      </w:r>
-    </w:p>
-    <w:p>
-      <w:r>
-        <w:tab/>
-        <w:t>Yêu cầu:</w:t>
-      </w:r>
-      <w:r>
-        <w:tab/>
-      </w:r>
-    </w:p>
-    <w:p>
-      <w:r>
-        <w:tab/>
-        <w:t>Chạy Node.js kết nối với MySQL.</w:t>
-      </w:r>
-      <w:r>
-        <w:tab/>
-      </w:r>
-    </w:p>
-    <w:p>
-      <w:r>
-        <w:tab/>
-      </w:r>
-      <w:r>
-        <w:tab/>
-      </w:r>
-    </w:p>
-    <w:p>
-      <w:r>
-        <w:t>Bài 9: Chạy ứng dụng Python Flask với Docker Compose</w:t>
-      </w:r>
-      <w:r>
-        <w:tab/>
-      </w:r>
-      <w:r>
-        <w:tab/>
-      </w:r>
-    </w:p>
-    <w:p>
-      <w:r>
-        <w:tab/>
-        <w:t>Yêu cầu:</w:t>
-      </w:r>
-      <w:r>
-        <w:tab/>
-      </w:r>
-    </w:p>
-    <w:p>
-      <w:r>
-        <w:tab/>
         <w:t>Chạy ứng dụng Flask đơn giản với Docker Compose.</w:t>
       </w:r>
       <w:r>
@@ -594,7 +688,6 @@
     </w:p>
     <w:p>
       <w:r>
-        <w:lastRenderedPageBreak/>
         <w:t>Bài 10: Lưu trữ dữ liệu với Docker Volumes</w:t>
       </w:r>
       <w:r>

</xml_diff>

<commit_message>
Hoàn thành bài 5 - phần 1 - redis
</commit_message>
<xml_diff>
--- a/Báo cáo thực hành - Doker Compose.docx
+++ b/Báo cáo thực hành - Doker Compose.docx
@@ -530,15 +530,62 @@
           </wp:inline>
         </w:drawing>
       </w:r>
-      <w:r>
-        <w:tab/>
-      </w:r>
-      <w:r>
-        <w:tab/>
-      </w:r>
-    </w:p>
-    <w:p>
-      <w:r>
+    </w:p>
+    <w:p>
+      <w:r>
+        <w:t>Kết quả:</w:t>
+      </w:r>
+    </w:p>
+    <w:p>
+      <w:r>
+        <w:drawing>
+          <wp:inline distT="0" distB="0" distL="0" distR="0" wp14:anchorId="38459C1A" wp14:editId="0F13E771">
+            <wp:extent cx="5943600" cy="811530"/>
+            <wp:effectExtent l="0" t="0" r="0" b="7620"/>
+            <wp:docPr id="168234727" name="Picture 1" descr="A white rectangular object with a blue background&#10;&#10;AI-generated content may be incorrect."/>
+            <wp:cNvGraphicFramePr>
+              <a:graphicFrameLocks xmlns:a="http://schemas.openxmlformats.org/drawingml/2006/main" noChangeAspect="1"/>
+            </wp:cNvGraphicFramePr>
+            <a:graphic xmlns:a="http://schemas.openxmlformats.org/drawingml/2006/main">
+              <a:graphicData uri="http://schemas.openxmlformats.org/drawingml/2006/picture">
+                <pic:pic xmlns:pic="http://schemas.openxmlformats.org/drawingml/2006/picture">
+                  <pic:nvPicPr>
+                    <pic:cNvPr id="168234727" name="Picture 1" descr="A white rectangular object with a blue background&#10;&#10;AI-generated content may be incorrect."/>
+                    <pic:cNvPicPr/>
+                  </pic:nvPicPr>
+                  <pic:blipFill>
+                    <a:blip r:embed="rId14"/>
+                    <a:stretch>
+                      <a:fillRect/>
+                    </a:stretch>
+                  </pic:blipFill>
+                  <pic:spPr>
+                    <a:xfrm>
+                      <a:off x="0" y="0"/>
+                      <a:ext cx="5943600" cy="811530"/>
+                    </a:xfrm>
+                    <a:prstGeom prst="rect">
+                      <a:avLst/>
+                    </a:prstGeom>
+                  </pic:spPr>
+                </pic:pic>
+              </a:graphicData>
+            </a:graphic>
+          </wp:inline>
+        </w:drawing>
+      </w:r>
+    </w:p>
+    <w:p>
+      <w:pPr>
+        <w:jc w:val="left"/>
+      </w:pPr>
+      <w:r>
+        <w:br w:type="page"/>
+      </w:r>
+    </w:p>
+    <w:p>
+      <w:r>
+        <w:lastRenderedPageBreak/>
         <w:t>Bài 6: Chạy WordPress với MySQL</w:t>
       </w:r>
       <w:r>
@@ -650,7 +697,6 @@
     </w:p>
     <w:p>
       <w:r>
-        <w:lastRenderedPageBreak/>
         <w:t>Bài 9: Chạy ứng dụng Python Flask với Docker Compose</w:t>
       </w:r>
       <w:r>

</xml_diff>

<commit_message>
Hoàn thành bài 6 - phần 1 - wordress + mysql
</commit_message>
<xml_diff>
--- a/Báo cáo thực hành - Doker Compose.docx
+++ b/Báo cáo thực hành - Doker Compose.docx
@@ -597,32 +597,102 @@
     </w:p>
     <w:p>
       <w:r>
-        <w:tab/>
-        <w:t>Yêu cầu:</w:t>
-      </w:r>
-      <w:r>
-        <w:tab/>
-      </w:r>
-    </w:p>
-    <w:p>
-      <w:r>
-        <w:tab/>
-        <w:t>Chạy WordPress với MySQL bằng Docker Compose.</w:t>
-      </w:r>
-      <w:r>
-        <w:tab/>
-      </w:r>
-    </w:p>
-    <w:p>
-      <w:r>
-        <w:tab/>
-      </w:r>
-      <w:r>
-        <w:tab/>
-      </w:r>
-    </w:p>
-    <w:p>
-      <w:r>
+        <w:drawing>
+          <wp:inline distT="0" distB="0" distL="0" distR="0" wp14:anchorId="5A012009" wp14:editId="5D488992">
+            <wp:extent cx="5943600" cy="3342005"/>
+            <wp:effectExtent l="0" t="0" r="0" b="0"/>
+            <wp:docPr id="565383087" name="Picture 1" descr="A screenshot of a computer&#10;&#10;AI-generated content may be incorrect."/>
+            <wp:cNvGraphicFramePr>
+              <a:graphicFrameLocks xmlns:a="http://schemas.openxmlformats.org/drawingml/2006/main" noChangeAspect="1"/>
+            </wp:cNvGraphicFramePr>
+            <a:graphic xmlns:a="http://schemas.openxmlformats.org/drawingml/2006/main">
+              <a:graphicData uri="http://schemas.openxmlformats.org/drawingml/2006/picture">
+                <pic:pic xmlns:pic="http://schemas.openxmlformats.org/drawingml/2006/picture">
+                  <pic:nvPicPr>
+                    <pic:cNvPr id="565383087" name="Picture 1" descr="A screenshot of a computer&#10;&#10;AI-generated content may be incorrect."/>
+                    <pic:cNvPicPr/>
+                  </pic:nvPicPr>
+                  <pic:blipFill>
+                    <a:blip r:embed="rId15"/>
+                    <a:stretch>
+                      <a:fillRect/>
+                    </a:stretch>
+                  </pic:blipFill>
+                  <pic:spPr>
+                    <a:xfrm>
+                      <a:off x="0" y="0"/>
+                      <a:ext cx="5943600" cy="3342005"/>
+                    </a:xfrm>
+                    <a:prstGeom prst="rect">
+                      <a:avLst/>
+                    </a:prstGeom>
+                  </pic:spPr>
+                </pic:pic>
+              </a:graphicData>
+            </a:graphic>
+          </wp:inline>
+        </w:drawing>
+      </w:r>
+      <w:r>
+        <w:t>Kết quả:</w:t>
+      </w:r>
+    </w:p>
+    <w:p>
+      <w:r>
+        <w:drawing>
+          <wp:inline distT="0" distB="0" distL="0" distR="0" wp14:anchorId="78443EC6" wp14:editId="76F26E84">
+            <wp:extent cx="5943600" cy="3342005"/>
+            <wp:effectExtent l="0" t="0" r="0" b="0"/>
+            <wp:docPr id="586827968" name="Picture 1" descr="A screenshot of a computer&#10;&#10;AI-generated content may be incorrect."/>
+            <wp:cNvGraphicFramePr>
+              <a:graphicFrameLocks xmlns:a="http://schemas.openxmlformats.org/drawingml/2006/main" noChangeAspect="1"/>
+            </wp:cNvGraphicFramePr>
+            <a:graphic xmlns:a="http://schemas.openxmlformats.org/drawingml/2006/main">
+              <a:graphicData uri="http://schemas.openxmlformats.org/drawingml/2006/picture">
+                <pic:pic xmlns:pic="http://schemas.openxmlformats.org/drawingml/2006/picture">
+                  <pic:nvPicPr>
+                    <pic:cNvPr id="586827968" name="Picture 1" descr="A screenshot of a computer&#10;&#10;AI-generated content may be incorrect."/>
+                    <pic:cNvPicPr/>
+                  </pic:nvPicPr>
+                  <pic:blipFill>
+                    <a:blip r:embed="rId16"/>
+                    <a:stretch>
+                      <a:fillRect/>
+                    </a:stretch>
+                  </pic:blipFill>
+                  <pic:spPr>
+                    <a:xfrm>
+                      <a:off x="0" y="0"/>
+                      <a:ext cx="5943600" cy="3342005"/>
+                    </a:xfrm>
+                    <a:prstGeom prst="rect">
+                      <a:avLst/>
+                    </a:prstGeom>
+                  </pic:spPr>
+                </pic:pic>
+              </a:graphicData>
+            </a:graphic>
+          </wp:inline>
+        </w:drawing>
+      </w:r>
+      <w:r>
+        <w:tab/>
+      </w:r>
+      <w:r>
+        <w:tab/>
+      </w:r>
+    </w:p>
+    <w:p>
+      <w:pPr>
+        <w:jc w:val="left"/>
+      </w:pPr>
+      <w:r>
+        <w:br w:type="page"/>
+      </w:r>
+    </w:p>
+    <w:p>
+      <w:r>
+        <w:lastRenderedPageBreak/>
         <w:t>Bài 7: Chạy MongoDB với Docker Compose</w:t>
       </w:r>
       <w:r>

</xml_diff>

<commit_message>
Hoàn thành bài 7 - phần 1 - MongoDb
</commit_message>
<xml_diff>
--- a/Báo cáo thực hành - Doker Compose.docx
+++ b/Báo cáo thực hành - Doker Compose.docx
@@ -704,32 +704,60 @@
     </w:p>
     <w:p>
       <w:r>
-        <w:tab/>
-        <w:t>Yêu cầu:</w:t>
-      </w:r>
-      <w:r>
-        <w:tab/>
-      </w:r>
-    </w:p>
-    <w:p>
-      <w:r>
-        <w:tab/>
-        <w:t>Chạy MongoDB và Mongo Express để quản lý.</w:t>
-      </w:r>
-      <w:r>
-        <w:tab/>
-      </w:r>
-    </w:p>
-    <w:p>
-      <w:r>
-        <w:tab/>
-      </w:r>
-      <w:r>
-        <w:tab/>
-      </w:r>
-    </w:p>
-    <w:p>
-      <w:r>
+        <w:drawing>
+          <wp:inline distT="0" distB="0" distL="0" distR="0" wp14:anchorId="4B1FD5E7" wp14:editId="0483CABF">
+            <wp:extent cx="5943600" cy="3342005"/>
+            <wp:effectExtent l="0" t="0" r="0" b="0"/>
+            <wp:docPr id="1864991573" name="Picture 1" descr="A screenshot of a computer&#10;&#10;AI-generated content may be incorrect."/>
+            <wp:cNvGraphicFramePr>
+              <a:graphicFrameLocks xmlns:a="http://schemas.openxmlformats.org/drawingml/2006/main" noChangeAspect="1"/>
+            </wp:cNvGraphicFramePr>
+            <a:graphic xmlns:a="http://schemas.openxmlformats.org/drawingml/2006/main">
+              <a:graphicData uri="http://schemas.openxmlformats.org/drawingml/2006/picture">
+                <pic:pic xmlns:pic="http://schemas.openxmlformats.org/drawingml/2006/picture">
+                  <pic:nvPicPr>
+                    <pic:cNvPr id="1864991573" name="Picture 1" descr="A screenshot of a computer&#10;&#10;AI-generated content may be incorrect."/>
+                    <pic:cNvPicPr/>
+                  </pic:nvPicPr>
+                  <pic:blipFill>
+                    <a:blip r:embed="rId17"/>
+                    <a:stretch>
+                      <a:fillRect/>
+                    </a:stretch>
+                  </pic:blipFill>
+                  <pic:spPr>
+                    <a:xfrm>
+                      <a:off x="0" y="0"/>
+                      <a:ext cx="5943600" cy="3342005"/>
+                    </a:xfrm>
+                    <a:prstGeom prst="rect">
+                      <a:avLst/>
+                    </a:prstGeom>
+                  </pic:spPr>
+                </pic:pic>
+              </a:graphicData>
+            </a:graphic>
+          </wp:inline>
+        </w:drawing>
+      </w:r>
+      <w:r>
+        <w:tab/>
+      </w:r>
+      <w:r>
+        <w:tab/>
+      </w:r>
+    </w:p>
+    <w:p>
+      <w:pPr>
+        <w:jc w:val="left"/>
+      </w:pPr>
+      <w:r>
+        <w:br w:type="page"/>
+      </w:r>
+    </w:p>
+    <w:p>
+      <w:r>
+        <w:lastRenderedPageBreak/>
         <w:t>Bài 8: Kết nối nhiều dịch vụ với Docker Compose</w:t>
       </w:r>
       <w:r>

</xml_diff>

<commit_message>
Hoàn thành bài 8 - phần 1 - mysql với express
</commit_message>
<xml_diff>
--- a/Báo cáo thực hành - Doker Compose.docx
+++ b/Báo cáo thực hành - Doker Compose.docx
@@ -767,34 +767,102 @@
         <w:tab/>
       </w:r>
     </w:p>
-    <w:p>
-      <w:r>
-        <w:tab/>
-        <w:t>Yêu cầu:</w:t>
-      </w:r>
-      <w:r>
-        <w:tab/>
-      </w:r>
-    </w:p>
-    <w:p>
-      <w:r>
-        <w:tab/>
-        <w:t>Chạy Node.js kết nối với MySQL.</w:t>
-      </w:r>
-      <w:r>
-        <w:tab/>
-      </w:r>
-    </w:p>
-    <w:p>
-      <w:r>
-        <w:tab/>
-      </w:r>
-      <w:r>
-        <w:tab/>
-      </w:r>
-    </w:p>
-    <w:p>
-      <w:r>
+    <w:p/>
+    <w:p>
+      <w:r>
+        <w:drawing>
+          <wp:inline distT="0" distB="0" distL="0" distR="0" wp14:anchorId="4ED44437" wp14:editId="6DFBAD98">
+            <wp:extent cx="5943600" cy="3342005"/>
+            <wp:effectExtent l="0" t="0" r="0" b="0"/>
+            <wp:docPr id="1967818791" name="Picture 1" descr="A screen shot of a computer&#10;&#10;AI-generated content may be incorrect."/>
+            <wp:cNvGraphicFramePr>
+              <a:graphicFrameLocks xmlns:a="http://schemas.openxmlformats.org/drawingml/2006/main" noChangeAspect="1"/>
+            </wp:cNvGraphicFramePr>
+            <a:graphic xmlns:a="http://schemas.openxmlformats.org/drawingml/2006/main">
+              <a:graphicData uri="http://schemas.openxmlformats.org/drawingml/2006/picture">
+                <pic:pic xmlns:pic="http://schemas.openxmlformats.org/drawingml/2006/picture">
+                  <pic:nvPicPr>
+                    <pic:cNvPr id="1967818791" name="Picture 1" descr="A screen shot of a computer&#10;&#10;AI-generated content may be incorrect."/>
+                    <pic:cNvPicPr/>
+                  </pic:nvPicPr>
+                  <pic:blipFill>
+                    <a:blip r:embed="rId18"/>
+                    <a:stretch>
+                      <a:fillRect/>
+                    </a:stretch>
+                  </pic:blipFill>
+                  <pic:spPr>
+                    <a:xfrm>
+                      <a:off x="0" y="0"/>
+                      <a:ext cx="5943600" cy="3342005"/>
+                    </a:xfrm>
+                    <a:prstGeom prst="rect">
+                      <a:avLst/>
+                    </a:prstGeom>
+                  </pic:spPr>
+                </pic:pic>
+              </a:graphicData>
+            </a:graphic>
+          </wp:inline>
+        </w:drawing>
+      </w:r>
+    </w:p>
+    <w:p>
+      <w:pPr>
+        <w:jc w:val="left"/>
+      </w:pPr>
+      <w:r>
+        <w:t xml:space="preserve">Kết quả: </w:t>
+      </w:r>
+      <w:r>
+        <w:drawing>
+          <wp:inline distT="0" distB="0" distL="0" distR="0" wp14:anchorId="1162313D" wp14:editId="22873811">
+            <wp:extent cx="5943600" cy="3208655"/>
+            <wp:effectExtent l="0" t="0" r="0" b="0"/>
+            <wp:docPr id="364468674" name="Picture 1" descr="A screenshot of a computer&#10;&#10;AI-generated content may be incorrect."/>
+            <wp:cNvGraphicFramePr>
+              <a:graphicFrameLocks xmlns:a="http://schemas.openxmlformats.org/drawingml/2006/main" noChangeAspect="1"/>
+            </wp:cNvGraphicFramePr>
+            <a:graphic xmlns:a="http://schemas.openxmlformats.org/drawingml/2006/main">
+              <a:graphicData uri="http://schemas.openxmlformats.org/drawingml/2006/picture">
+                <pic:pic xmlns:pic="http://schemas.openxmlformats.org/drawingml/2006/picture">
+                  <pic:nvPicPr>
+                    <pic:cNvPr id="364468674" name="Picture 1" descr="A screenshot of a computer&#10;&#10;AI-generated content may be incorrect."/>
+                    <pic:cNvPicPr/>
+                  </pic:nvPicPr>
+                  <pic:blipFill>
+                    <a:blip r:embed="rId19"/>
+                    <a:stretch>
+                      <a:fillRect/>
+                    </a:stretch>
+                  </pic:blipFill>
+                  <pic:spPr>
+                    <a:xfrm>
+                      <a:off x="0" y="0"/>
+                      <a:ext cx="5943600" cy="3208655"/>
+                    </a:xfrm>
+                    <a:prstGeom prst="rect">
+                      <a:avLst/>
+                    </a:prstGeom>
+                  </pic:spPr>
+                </pic:pic>
+              </a:graphicData>
+            </a:graphic>
+          </wp:inline>
+        </w:drawing>
+      </w:r>
+    </w:p>
+    <w:p>
+      <w:r>
+        <w:tab/>
+      </w:r>
+      <w:r>
+        <w:tab/>
+      </w:r>
+    </w:p>
+    <w:p>
+      <w:r>
+        <w:lastRenderedPageBreak/>
         <w:t>Bài 9: Chạy ứng dụng Python Flask với Docker Compose</w:t>
       </w:r>
       <w:r>

</xml_diff>

<commit_message>
Hoàn thành bài 9 - phần 1 - flask
</commit_message>
<xml_diff>
--- a/Báo cáo thực hành - Doker Compose.docx
+++ b/Báo cáo thực hành - Doker Compose.docx
@@ -875,27 +875,87 @@
     <w:p>
       <w:r>
         <w:tab/>
-        <w:t>Yêu cầu:</w:t>
-      </w:r>
-      <w:r>
-        <w:tab/>
-      </w:r>
-    </w:p>
-    <w:p>
-      <w:r>
-        <w:tab/>
-        <w:t>Chạy ứng dụng Flask đơn giản với Docker Compose.</w:t>
-      </w:r>
-      <w:r>
-        <w:tab/>
-      </w:r>
-    </w:p>
-    <w:p>
-      <w:r>
-        <w:tab/>
-      </w:r>
-      <w:r>
-        <w:tab/>
+      </w:r>
+      <w:r>
+        <w:drawing>
+          <wp:inline distT="0" distB="0" distL="0" distR="0" wp14:anchorId="583E0081" wp14:editId="7F3DB9E6">
+            <wp:extent cx="5943600" cy="3342005"/>
+            <wp:effectExtent l="0" t="0" r="0" b="0"/>
+            <wp:docPr id="1731492759" name="Picture 1" descr="A screen shot of a computer&#10;&#10;AI-generated content may be incorrect."/>
+            <wp:cNvGraphicFramePr>
+              <a:graphicFrameLocks xmlns:a="http://schemas.openxmlformats.org/drawingml/2006/main" noChangeAspect="1"/>
+            </wp:cNvGraphicFramePr>
+            <a:graphic xmlns:a="http://schemas.openxmlformats.org/drawingml/2006/main">
+              <a:graphicData uri="http://schemas.openxmlformats.org/drawingml/2006/picture">
+                <pic:pic xmlns:pic="http://schemas.openxmlformats.org/drawingml/2006/picture">
+                  <pic:nvPicPr>
+                    <pic:cNvPr id="1731492759" name="Picture 1" descr="A screen shot of a computer&#10;&#10;AI-generated content may be incorrect."/>
+                    <pic:cNvPicPr/>
+                  </pic:nvPicPr>
+                  <pic:blipFill>
+                    <a:blip r:embed="rId20"/>
+                    <a:stretch>
+                      <a:fillRect/>
+                    </a:stretch>
+                  </pic:blipFill>
+                  <pic:spPr>
+                    <a:xfrm>
+                      <a:off x="0" y="0"/>
+                      <a:ext cx="5943600" cy="3342005"/>
+                    </a:xfrm>
+                    <a:prstGeom prst="rect">
+                      <a:avLst/>
+                    </a:prstGeom>
+                  </pic:spPr>
+                </pic:pic>
+              </a:graphicData>
+            </a:graphic>
+          </wp:inline>
+        </w:drawing>
+      </w:r>
+    </w:p>
+    <w:p>
+      <w:r>
+        <w:t>Kết quả:</w:t>
+      </w:r>
+    </w:p>
+    <w:p>
+      <w:r>
+        <w:drawing>
+          <wp:inline distT="0" distB="0" distL="0" distR="0" wp14:anchorId="6A823FDA" wp14:editId="3B33443A">
+            <wp:extent cx="5943600" cy="3342005"/>
+            <wp:effectExtent l="0" t="0" r="0" b="0"/>
+            <wp:docPr id="833729127" name="Picture 1"/>
+            <wp:cNvGraphicFramePr>
+              <a:graphicFrameLocks xmlns:a="http://schemas.openxmlformats.org/drawingml/2006/main" noChangeAspect="1"/>
+            </wp:cNvGraphicFramePr>
+            <a:graphic xmlns:a="http://schemas.openxmlformats.org/drawingml/2006/main">
+              <a:graphicData uri="http://schemas.openxmlformats.org/drawingml/2006/picture">
+                <pic:pic xmlns:pic="http://schemas.openxmlformats.org/drawingml/2006/picture">
+                  <pic:nvPicPr>
+                    <pic:cNvPr id="833729127" name=""/>
+                    <pic:cNvPicPr/>
+                  </pic:nvPicPr>
+                  <pic:blipFill>
+                    <a:blip r:embed="rId21"/>
+                    <a:stretch>
+                      <a:fillRect/>
+                    </a:stretch>
+                  </pic:blipFill>
+                  <pic:spPr>
+                    <a:xfrm>
+                      <a:off x="0" y="0"/>
+                      <a:ext cx="5943600" cy="3342005"/>
+                    </a:xfrm>
+                    <a:prstGeom prst="rect">
+                      <a:avLst/>
+                    </a:prstGeom>
+                  </pic:spPr>
+                </pic:pic>
+              </a:graphicData>
+            </a:graphic>
+          </wp:inline>
+        </w:drawing>
       </w:r>
     </w:p>
     <w:p>
@@ -911,6 +971,7 @@
     </w:p>
     <w:p>
       <w:r>
+        <w:lastRenderedPageBreak/>
         <w:tab/>
         <w:t>Yêu cầu:</w:t>
       </w:r>

</xml_diff>

<commit_message>
Hoàn thành bài 10 - phần 1 - volume + mysqk
</commit_message>
<xml_diff>
--- a/Báo cáo thực hành - Doker Compose.docx
+++ b/Báo cáo thực hành - Doker Compose.docx
@@ -922,10 +922,10 @@
     <w:p>
       <w:r>
         <w:drawing>
-          <wp:inline distT="0" distB="0" distL="0" distR="0" wp14:anchorId="6A823FDA" wp14:editId="3B33443A">
+          <wp:inline distT="0" distB="0" distL="0" distR="0" wp14:anchorId="6A823FDA" wp14:editId="7BE9BFFA">
             <wp:extent cx="5943600" cy="3342005"/>
             <wp:effectExtent l="0" t="0" r="0" b="0"/>
-            <wp:docPr id="833729127" name="Picture 1"/>
+            <wp:docPr id="833729127" name="Picture 1" descr="A screenshot of a computer&#10;&#10;AI-generated content may be incorrect."/>
             <wp:cNvGraphicFramePr>
               <a:graphicFrameLocks xmlns:a="http://schemas.openxmlformats.org/drawingml/2006/main" noChangeAspect="1"/>
             </wp:cNvGraphicFramePr>
@@ -933,7 +933,7 @@
               <a:graphicData uri="http://schemas.openxmlformats.org/drawingml/2006/picture">
                 <pic:pic xmlns:pic="http://schemas.openxmlformats.org/drawingml/2006/picture">
                   <pic:nvPicPr>
-                    <pic:cNvPr id="833729127" name=""/>
+                    <pic:cNvPr id="833729127" name="Picture 1" descr="A screenshot of a computer&#10;&#10;AI-generated content may be incorrect."/>
                     <pic:cNvPicPr/>
                   </pic:nvPicPr>
                   <pic:blipFill>
@@ -959,7 +959,16 @@
       </w:r>
     </w:p>
     <w:p>
-      <w:r>
+      <w:pPr>
+        <w:jc w:val="left"/>
+      </w:pPr>
+      <w:r>
+        <w:br w:type="page"/>
+      </w:r>
+    </w:p>
+    <w:p>
+      <w:r>
+        <w:lastRenderedPageBreak/>
         <w:t>Bài 10: Lưu trữ dữ liệu với Docker Volumes</w:t>
       </w:r>
       <w:r>
@@ -971,22 +980,44 @@
     </w:p>
     <w:p>
       <w:r>
-        <w:lastRenderedPageBreak/>
-        <w:tab/>
-        <w:t>Yêu cầu:</w:t>
-      </w:r>
-      <w:r>
-        <w:tab/>
-      </w:r>
-    </w:p>
-    <w:p>
-      <w:r>
-        <w:tab/>
-        <w:t>Chạy MySQL và gắn volume để dữ liệu không bị mất.</w:t>
-      </w:r>
-      <w:r>
-        <w:tab/>
-      </w:r>
+        <w:drawing>
+          <wp:inline distT="0" distB="0" distL="0" distR="0" wp14:anchorId="42EF8FCF" wp14:editId="10254543">
+            <wp:extent cx="5943600" cy="3342005"/>
+            <wp:effectExtent l="0" t="0" r="0" b="0"/>
+            <wp:docPr id="1580141546" name="Picture 1"/>
+            <wp:cNvGraphicFramePr>
+              <a:graphicFrameLocks xmlns:a="http://schemas.openxmlformats.org/drawingml/2006/main" noChangeAspect="1"/>
+            </wp:cNvGraphicFramePr>
+            <a:graphic xmlns:a="http://schemas.openxmlformats.org/drawingml/2006/main">
+              <a:graphicData uri="http://schemas.openxmlformats.org/drawingml/2006/picture">
+                <pic:pic xmlns:pic="http://schemas.openxmlformats.org/drawingml/2006/picture">
+                  <pic:nvPicPr>
+                    <pic:cNvPr id="1580141546" name=""/>
+                    <pic:cNvPicPr/>
+                  </pic:nvPicPr>
+                  <pic:blipFill>
+                    <a:blip r:embed="rId22"/>
+                    <a:stretch>
+                      <a:fillRect/>
+                    </a:stretch>
+                  </pic:blipFill>
+                  <pic:spPr>
+                    <a:xfrm>
+                      <a:off x="0" y="0"/>
+                      <a:ext cx="5943600" cy="3342005"/>
+                    </a:xfrm>
+                    <a:prstGeom prst="rect">
+                      <a:avLst/>
+                    </a:prstGeom>
+                  </pic:spPr>
+                </pic:pic>
+              </a:graphicData>
+            </a:graphic>
+          </wp:inline>
+        </w:drawing>
+      </w:r>
+    </w:p>
+    <w:p>
       <w:r>
         <w:tab/>
       </w:r>

</xml_diff>